<commit_message>
Subida Practica 3 (UD1)
</commit_message>
<xml_diff>
--- a/U1/P3/E3W.docx
+++ b/U1/P3/E3W.docx
@@ -45,7 +45,7 @@
                     <pic:cNvPicPr/>
                   </pic:nvPicPr>
                   <pic:blipFill rotWithShape="1">
-                    <a:blip r:embed="rId4"/>
+                    <a:blip r:embed="rId7"/>
                     <a:srcRect t="4403"/>
                     <a:stretch/>
                   </pic:blipFill>
@@ -101,6 +101,28 @@
     </w:p>
     <w:p>
       <w:pPr>
+        <w:pStyle w:val="Prrafodelista"/>
+        <w:numPr>
+          <w:ilvl w:val="0"/>
+          <w:numId w:val="1"/>
+        </w:numPr>
+      </w:pPr>
+      <w:hyperlink r:id="rId8" w:history="1">
+        <w:r>
+          <w:rPr>
+            <w:rStyle w:val="Hipervnculo"/>
+          </w:rPr>
+          <w:t>https://pgmonreal.github.io/DWEC/U1/P3/E1/index.html</w:t>
+        </w:r>
+      </w:hyperlink>
+    </w:p>
+    <w:p>
+      <w:pPr>
+        <w:pStyle w:val="Prrafodelista"/>
+      </w:pPr>
+    </w:p>
+    <w:p>
+      <w:pPr>
         <w:rPr>
           <w:b/>
         </w:rPr>
@@ -137,7 +159,7 @@
                     <pic:cNvPicPr/>
                   </pic:nvPicPr>
                   <pic:blipFill>
-                    <a:blip r:embed="rId5"/>
+                    <a:blip r:embed="rId9"/>
                     <a:stretch>
                       <a:fillRect/>
                     </a:stretch>
@@ -160,6 +182,28 @@
     </w:p>
     <w:p>
       <w:pPr>
+        <w:pStyle w:val="Prrafodelista"/>
+        <w:numPr>
+          <w:ilvl w:val="0"/>
+          <w:numId w:val="1"/>
+        </w:numPr>
+      </w:pPr>
+      <w:hyperlink r:id="rId10" w:history="1">
+        <w:r>
+          <w:rPr>
+            <w:rStyle w:val="Hipervnculo"/>
+          </w:rPr>
+          <w:t>https://pgmonreal.github.io/DWEC/U1/P3/E2/index.html</w:t>
+        </w:r>
+      </w:hyperlink>
+    </w:p>
+    <w:p>
+      <w:pPr>
+        <w:pStyle w:val="Prrafodelista"/>
+      </w:pPr>
+    </w:p>
+    <w:p>
+      <w:pPr>
         <w:rPr>
           <w:b/>
         </w:rPr>
@@ -173,6 +217,28 @@
     </w:p>
     <w:p>
       <w:pPr>
+        <w:pStyle w:val="Prrafodelista"/>
+        <w:numPr>
+          <w:ilvl w:val="0"/>
+          <w:numId w:val="1"/>
+        </w:numPr>
+      </w:pPr>
+      <w:hyperlink r:id="rId11" w:history="1">
+        <w:r>
+          <w:rPr>
+            <w:rStyle w:val="Hipervnculo"/>
+          </w:rPr>
+          <w:t>https://pgmonreal.github.io/DWEC/U1/P3/E3/index.html</w:t>
+        </w:r>
+      </w:hyperlink>
+    </w:p>
+    <w:p>
+      <w:pPr>
+        <w:pStyle w:val="Prrafodelista"/>
+      </w:pPr>
+    </w:p>
+    <w:p>
+      <w:pPr>
         <w:rPr>
           <w:b/>
         </w:rPr>
@@ -234,8 +300,45 @@
         <w:rPr>
           <w:sz w:val="18"/>
         </w:rPr>
-        <w:t xml:space="preserve"> http://www.w3schools.com/jsref/jsref_getfullyear.asp</w:t>
-      </w:r>
+        <w:t xml:space="preserve"> </w:t>
+      </w:r>
+      <w:hyperlink r:id="rId12" w:history="1">
+        <w:r>
+          <w:rPr>
+            <w:rStyle w:val="Hipervnculo"/>
+            <w:sz w:val="18"/>
+          </w:rPr>
+          <w:t>http://www.w3schools.com/jsref/jsref_getfullyear.asp</w:t>
+        </w:r>
+      </w:hyperlink>
+    </w:p>
+    <w:p>
+      <w:pPr>
+        <w:pStyle w:val="Prrafodelista"/>
+        <w:numPr>
+          <w:ilvl w:val="0"/>
+          <w:numId w:val="1"/>
+        </w:numPr>
+        <w:rPr>
+          <w:rStyle w:val="Hipervnculo"/>
+        </w:rPr>
+      </w:pPr>
+      <w:hyperlink r:id="rId13" w:history="1">
+        <w:r>
+          <w:rPr>
+            <w:rStyle w:val="Hipervnculo"/>
+          </w:rPr>
+          <w:t>https://pgmonreal.github.io/DWEC/U1/P3/E4/index.html</w:t>
+        </w:r>
+      </w:hyperlink>
+    </w:p>
+    <w:p>
+      <w:pPr>
+        <w:pStyle w:val="Prrafodelista"/>
+        <w:rPr>
+          <w:sz w:val="18"/>
+        </w:rPr>
+      </w:pPr>
     </w:p>
     <w:p>
       <w:pPr>
@@ -266,14 +369,42 @@
     </w:p>
     <w:p>
       <w:pPr>
-        <w:rPr>
-          <w:b/>
-        </w:rPr>
-      </w:pPr>
-      <w:r>
-        <w:rPr>
-          <w:b/>
-        </w:rPr>
+        <w:pStyle w:val="Prrafodelista"/>
+        <w:numPr>
+          <w:ilvl w:val="0"/>
+          <w:numId w:val="1"/>
+        </w:numPr>
+      </w:pPr>
+      <w:hyperlink r:id="rId14" w:history="1">
+        <w:r>
+          <w:rPr>
+            <w:rStyle w:val="Hipervnculo"/>
+          </w:rPr>
+          <w:t>https://pgmonreal.github.io/DWEC/U1/P3/E5/index.html</w:t>
+        </w:r>
+      </w:hyperlink>
+    </w:p>
+    <w:p>
+      <w:pPr>
+        <w:pStyle w:val="Prrafodelista"/>
+      </w:pPr>
+    </w:p>
+    <w:p>
+      <w:pPr>
+        <w:pStyle w:val="Prrafodelista"/>
+      </w:pPr>
+    </w:p>
+    <w:p>
+      <w:pPr>
+        <w:rPr>
+          <w:b/>
+        </w:rPr>
+      </w:pPr>
+      <w:r>
+        <w:rPr>
+          <w:b/>
+        </w:rPr>
+        <w:lastRenderedPageBreak/>
         <w:t xml:space="preserve">6. Utilizando el bucle </w:t>
       </w:r>
       <w:proofErr w:type="spellStart"/>
@@ -293,6 +424,28 @@
     </w:p>
     <w:p>
       <w:pPr>
+        <w:pStyle w:val="Prrafodelista"/>
+        <w:numPr>
+          <w:ilvl w:val="0"/>
+          <w:numId w:val="1"/>
+        </w:numPr>
+      </w:pPr>
+      <w:hyperlink r:id="rId15" w:history="1">
+        <w:r>
+          <w:rPr>
+            <w:rStyle w:val="Hipervnculo"/>
+          </w:rPr>
+          <w:t>https://pgmonreal.github.io/DWEC/U1/P3/E6/index.html</w:t>
+        </w:r>
+      </w:hyperlink>
+    </w:p>
+    <w:p>
+      <w:pPr>
+        <w:pStyle w:val="Prrafodelista"/>
+      </w:pPr>
+    </w:p>
+    <w:p>
+      <w:pPr>
         <w:rPr>
           <w:b/>
         </w:rPr>
@@ -417,34 +570,79 @@
     </w:p>
     <w:p>
       <w:pPr>
-        <w:rPr>
-          <w:b/>
-        </w:rPr>
+        <w:pStyle w:val="Prrafodelista"/>
+        <w:numPr>
+          <w:ilvl w:val="0"/>
+          <w:numId w:val="1"/>
+        </w:numPr>
+      </w:pPr>
+      <w:hyperlink r:id="rId16" w:history="1">
+        <w:r>
+          <w:rPr>
+            <w:rStyle w:val="Hipervnculo"/>
+          </w:rPr>
+          <w:t>https://pgmonreal.github.io/DWEC/U1/P3/E7/index.html</w:t>
+        </w:r>
+      </w:hyperlink>
+    </w:p>
+    <w:p>
+      <w:pPr>
+        <w:pStyle w:val="Prrafodelista"/>
+      </w:pPr>
+    </w:p>
+    <w:p>
+      <w:pPr>
+        <w:rPr>
+          <w:b/>
+        </w:rPr>
+      </w:pPr>
+      <w:r>
+        <w:rPr>
+          <w:b/>
+        </w:rPr>
+        <w:t xml:space="preserve">8. Crea una función </w:t>
+      </w:r>
+      <w:proofErr w:type="gramStart"/>
+      <w:r>
+        <w:rPr>
+          <w:b/>
+        </w:rPr>
+        <w:t>que</w:t>
+      </w:r>
+      <w:proofErr w:type="gramEnd"/>
+      <w:r>
+        <w:rPr>
+          <w:b/>
+        </w:rPr>
+        <w:t xml:space="preserve"> dado un precio y el porcentaje rebajado, devuelva el precio tras aplicar la rebaja. Deberás comprobar que el número del precio introducido es un número y que no es negativo, ni 0 y avisar al usuario en ese caso.</w:t>
+      </w:r>
+    </w:p>
+    <w:p>
+      <w:pPr>
+        <w:pStyle w:val="Prrafodelista"/>
+        <w:numPr>
+          <w:ilvl w:val="0"/>
+          <w:numId w:val="1"/>
+        </w:numPr>
+      </w:pPr>
+      <w:hyperlink r:id="rId17" w:history="1">
+        <w:r>
+          <w:rPr>
+            <w:rStyle w:val="Hipervnculo"/>
+          </w:rPr>
+          <w:t>https://pgmonreal.github.io/DWEC/U1/P3/E8/index.html</w:t>
+        </w:r>
+      </w:hyperlink>
+    </w:p>
+    <w:p>
+      <w:pPr>
+        <w:pStyle w:val="Prrafodelista"/>
       </w:pPr>
       <w:bookmarkStart w:id="0" w:name="_GoBack"/>
-      <w:r>
-        <w:rPr>
-          <w:b/>
-        </w:rPr>
-        <w:t xml:space="preserve">8. Crea una función </w:t>
-      </w:r>
-      <w:proofErr w:type="gramStart"/>
-      <w:r>
-        <w:rPr>
-          <w:b/>
-        </w:rPr>
-        <w:t>que</w:t>
-      </w:r>
-      <w:proofErr w:type="gramEnd"/>
-      <w:r>
-        <w:rPr>
-          <w:b/>
-        </w:rPr>
-        <w:t xml:space="preserve"> dado un precio y el porcentaje rebajado, devuelva el precio tras aplicar la rebaja. Deberás comprobar que el número del precio introducido es un número y que no es negativo, ni 0 y avisar al usuario en ese caso.</w:t>
-      </w:r>
       <w:bookmarkEnd w:id="0"/>
     </w:p>
     <w:sectPr>
+      <w:footerReference w:type="default" r:id="rId18"/>
       <w:pgSz w:w="11906" w:h="16838"/>
       <w:pgMar w:top="1417" w:right="1701" w:bottom="1417" w:left="1701" w:header="708" w:footer="708" w:gutter="0"/>
       <w:cols w:space="708"/>
@@ -452,6 +650,204 @@
     </w:sectPr>
   </w:body>
 </w:document>
+</file>
+
+<file path=word/endnotes.xml><?xml version="1.0" encoding="utf-8"?>
+<w:endnotes xmlns:wpc="http://schemas.microsoft.com/office/word/2010/wordprocessingCanvas" xmlns:cx="http://schemas.microsoft.com/office/drawing/2014/chartex" xmlns:cx1="http://schemas.microsoft.com/office/drawing/2015/9/8/chartex" xmlns:mc="http://schemas.openxmlformats.org/markup-compatibility/2006" xmlns:o="urn:schemas-microsoft-com:office:office" xmlns:r="http://schemas.openxmlformats.org/officeDocument/2006/relationships" xmlns:m="http://schemas.openxmlformats.org/officeDocument/2006/math" xmlns:v="urn:schemas-microsoft-com:vml" xmlns:wp14="http://schemas.microsoft.com/office/word/2010/wordprocessingDrawing" xmlns:wp="http://schemas.openxmlformats.org/drawingml/2006/wordprocessingDrawing" xmlns:w10="urn:schemas-microsoft-com:office:word" xmlns:w="http://schemas.openxmlformats.org/wordprocessingml/2006/main" xmlns:w14="http://schemas.microsoft.com/office/word/2010/wordml" xmlns:w15="http://schemas.microsoft.com/office/word/2012/wordml" xmlns:w16se="http://schemas.microsoft.com/office/word/2015/wordml/symex" xmlns:wpg="http://schemas.microsoft.com/office/word/2010/wordprocessingGroup" xmlns:wpi="http://schemas.microsoft.com/office/word/2010/wordprocessingInk" xmlns:wne="http://schemas.microsoft.com/office/word/2006/wordml" xmlns:wps="http://schemas.microsoft.com/office/word/2010/wordprocessingShape" mc:Ignorable="w14 w15 w16se wp14">
+  <w:endnote w:type="separator" w:id="-1">
+    <w:p>
+      <w:pPr>
+        <w:spacing w:after="0" w:line="240" w:lineRule="auto"/>
+      </w:pPr>
+      <w:r>
+        <w:separator/>
+      </w:r>
+    </w:p>
+  </w:endnote>
+  <w:endnote w:type="continuationSeparator" w:id="0">
+    <w:p>
+      <w:pPr>
+        <w:spacing w:after="0" w:line="240" w:lineRule="auto"/>
+      </w:pPr>
+      <w:r>
+        <w:continuationSeparator/>
+      </w:r>
+    </w:p>
+  </w:endnote>
+</w:endnotes>
+</file>
+
+<file path=word/footer1.xml><?xml version="1.0" encoding="utf-8"?>
+<w:ftr xmlns:wpc="http://schemas.microsoft.com/office/word/2010/wordprocessingCanvas" xmlns:cx="http://schemas.microsoft.com/office/drawing/2014/chartex" xmlns:cx1="http://schemas.microsoft.com/office/drawing/2015/9/8/chartex" xmlns:mc="http://schemas.openxmlformats.org/markup-compatibility/2006" xmlns:o="urn:schemas-microsoft-com:office:office" xmlns:r="http://schemas.openxmlformats.org/officeDocument/2006/relationships" xmlns:m="http://schemas.openxmlformats.org/officeDocument/2006/math" xmlns:v="urn:schemas-microsoft-com:vml" xmlns:wp14="http://schemas.microsoft.com/office/word/2010/wordprocessingDrawing" xmlns:wp="http://schemas.openxmlformats.org/drawingml/2006/wordprocessingDrawing" xmlns:w10="urn:schemas-microsoft-com:office:word" xmlns:w="http://schemas.openxmlformats.org/wordprocessingml/2006/main" xmlns:w14="http://schemas.microsoft.com/office/word/2010/wordml" xmlns:w15="http://schemas.microsoft.com/office/word/2012/wordml" xmlns:w16se="http://schemas.microsoft.com/office/word/2015/wordml/symex" xmlns:wpg="http://schemas.microsoft.com/office/word/2010/wordprocessingGroup" xmlns:wpi="http://schemas.microsoft.com/office/word/2010/wordprocessingInk" xmlns:wne="http://schemas.microsoft.com/office/word/2006/wordml" xmlns:wps="http://schemas.microsoft.com/office/word/2010/wordprocessingShape" mc:Ignorable="w14 w15 w16se wp14">
+  <w:p>
+    <w:pPr>
+      <w:pStyle w:val="Piedepgina"/>
+    </w:pPr>
+    <w:r>
+      <w:t>Desarrollo Web en Entorno Cliente</w:t>
+    </w:r>
+    <w:r>
+      <w:ptab w:relativeTo="margin" w:alignment="center" w:leader="none"/>
+    </w:r>
+    <w:r>
+      <w:ptab w:relativeTo="margin" w:alignment="right" w:leader="none"/>
+    </w:r>
+    <w:r>
+      <w:t>Pedro García M.</w:t>
+    </w:r>
+  </w:p>
+  <w:p>
+    <w:pPr>
+      <w:pStyle w:val="Piedepgina"/>
+    </w:pPr>
+  </w:p>
+</w:ftr>
+</file>
+
+<file path=word/footnotes.xml><?xml version="1.0" encoding="utf-8"?>
+<w:footnotes xmlns:wpc="http://schemas.microsoft.com/office/word/2010/wordprocessingCanvas" xmlns:cx="http://schemas.microsoft.com/office/drawing/2014/chartex" xmlns:cx1="http://schemas.microsoft.com/office/drawing/2015/9/8/chartex" xmlns:mc="http://schemas.openxmlformats.org/markup-compatibility/2006" xmlns:o="urn:schemas-microsoft-com:office:office" xmlns:r="http://schemas.openxmlformats.org/officeDocument/2006/relationships" xmlns:m="http://schemas.openxmlformats.org/officeDocument/2006/math" xmlns:v="urn:schemas-microsoft-com:vml" xmlns:wp14="http://schemas.microsoft.com/office/word/2010/wordprocessingDrawing" xmlns:wp="http://schemas.openxmlformats.org/drawingml/2006/wordprocessingDrawing" xmlns:w10="urn:schemas-microsoft-com:office:word" xmlns:w="http://schemas.openxmlformats.org/wordprocessingml/2006/main" xmlns:w14="http://schemas.microsoft.com/office/word/2010/wordml" xmlns:w15="http://schemas.microsoft.com/office/word/2012/wordml" xmlns:w16se="http://schemas.microsoft.com/office/word/2015/wordml/symex" xmlns:wpg="http://schemas.microsoft.com/office/word/2010/wordprocessingGroup" xmlns:wpi="http://schemas.microsoft.com/office/word/2010/wordprocessingInk" xmlns:wne="http://schemas.microsoft.com/office/word/2006/wordml" xmlns:wps="http://schemas.microsoft.com/office/word/2010/wordprocessingShape" mc:Ignorable="w14 w15 w16se wp14">
+  <w:footnote w:type="separator" w:id="-1">
+    <w:p>
+      <w:pPr>
+        <w:spacing w:after="0" w:line="240" w:lineRule="auto"/>
+      </w:pPr>
+      <w:r>
+        <w:separator/>
+      </w:r>
+    </w:p>
+  </w:footnote>
+  <w:footnote w:type="continuationSeparator" w:id="0">
+    <w:p>
+      <w:pPr>
+        <w:spacing w:after="0" w:line="240" w:lineRule="auto"/>
+      </w:pPr>
+      <w:r>
+        <w:continuationSeparator/>
+      </w:r>
+    </w:p>
+  </w:footnote>
+</w:footnotes>
+</file>
+
+<file path=word/numbering.xml><?xml version="1.0" encoding="utf-8"?>
+<w:numbering xmlns:wpc="http://schemas.microsoft.com/office/word/2010/wordprocessingCanvas" xmlns:cx="http://schemas.microsoft.com/office/drawing/2014/chartex" xmlns:cx1="http://schemas.microsoft.com/office/drawing/2015/9/8/chartex" xmlns:mc="http://schemas.openxmlformats.org/markup-compatibility/2006" xmlns:o="urn:schemas-microsoft-com:office:office" xmlns:r="http://schemas.openxmlformats.org/officeDocument/2006/relationships" xmlns:m="http://schemas.openxmlformats.org/officeDocument/2006/math" xmlns:v="urn:schemas-microsoft-com:vml" xmlns:wp14="http://schemas.microsoft.com/office/word/2010/wordprocessingDrawing" xmlns:wp="http://schemas.openxmlformats.org/drawingml/2006/wordprocessingDrawing" xmlns:w10="urn:schemas-microsoft-com:office:word" xmlns:w="http://schemas.openxmlformats.org/wordprocessingml/2006/main" xmlns:w14="http://schemas.microsoft.com/office/word/2010/wordml" xmlns:w15="http://schemas.microsoft.com/office/word/2012/wordml" xmlns:w16se="http://schemas.microsoft.com/office/word/2015/wordml/symex" xmlns:wpg="http://schemas.microsoft.com/office/word/2010/wordprocessingGroup" xmlns:wpi="http://schemas.microsoft.com/office/word/2010/wordprocessingInk" xmlns:wne="http://schemas.microsoft.com/office/word/2006/wordml" xmlns:wps="http://schemas.microsoft.com/office/word/2010/wordprocessingShape" mc:Ignorable="w14 w15 w16se wp14">
+  <w:abstractNum w:abstractNumId="0" w15:restartNumberingAfterBreak="0">
+    <w:nsid w:val="00D63E53"/>
+    <w:multiLevelType w:val="hybridMultilevel"/>
+    <w:tmpl w:val="8E20CD70"/>
+    <w:lvl w:ilvl="0" w:tplc="0C0A000B">
+      <w:start w:val="1"/>
+      <w:numFmt w:val="bullet"/>
+      <w:lvlText w:val=""/>
+      <w:lvlJc w:val="left"/>
+      <w:pPr>
+        <w:ind w:left="720" w:hanging="360"/>
+      </w:pPr>
+      <w:rPr>
+        <w:rFonts w:ascii="Wingdings" w:hAnsi="Wingdings" w:hint="default"/>
+      </w:rPr>
+    </w:lvl>
+    <w:lvl w:ilvl="1" w:tplc="0C0A0003" w:tentative="1">
+      <w:start w:val="1"/>
+      <w:numFmt w:val="bullet"/>
+      <w:lvlText w:val="o"/>
+      <w:lvlJc w:val="left"/>
+      <w:pPr>
+        <w:ind w:left="1440" w:hanging="360"/>
+      </w:pPr>
+      <w:rPr>
+        <w:rFonts w:ascii="Courier New" w:hAnsi="Courier New" w:cs="Courier New" w:hint="default"/>
+      </w:rPr>
+    </w:lvl>
+    <w:lvl w:ilvl="2" w:tplc="0C0A0005" w:tentative="1">
+      <w:start w:val="1"/>
+      <w:numFmt w:val="bullet"/>
+      <w:lvlText w:val=""/>
+      <w:lvlJc w:val="left"/>
+      <w:pPr>
+        <w:ind w:left="2160" w:hanging="360"/>
+      </w:pPr>
+      <w:rPr>
+        <w:rFonts w:ascii="Wingdings" w:hAnsi="Wingdings" w:hint="default"/>
+      </w:rPr>
+    </w:lvl>
+    <w:lvl w:ilvl="3" w:tplc="0C0A0001" w:tentative="1">
+      <w:start w:val="1"/>
+      <w:numFmt w:val="bullet"/>
+      <w:lvlText w:val=""/>
+      <w:lvlJc w:val="left"/>
+      <w:pPr>
+        <w:ind w:left="2880" w:hanging="360"/>
+      </w:pPr>
+      <w:rPr>
+        <w:rFonts w:ascii="Symbol" w:hAnsi="Symbol" w:hint="default"/>
+      </w:rPr>
+    </w:lvl>
+    <w:lvl w:ilvl="4" w:tplc="0C0A0003" w:tentative="1">
+      <w:start w:val="1"/>
+      <w:numFmt w:val="bullet"/>
+      <w:lvlText w:val="o"/>
+      <w:lvlJc w:val="left"/>
+      <w:pPr>
+        <w:ind w:left="3600" w:hanging="360"/>
+      </w:pPr>
+      <w:rPr>
+        <w:rFonts w:ascii="Courier New" w:hAnsi="Courier New" w:cs="Courier New" w:hint="default"/>
+      </w:rPr>
+    </w:lvl>
+    <w:lvl w:ilvl="5" w:tplc="0C0A0005" w:tentative="1">
+      <w:start w:val="1"/>
+      <w:numFmt w:val="bullet"/>
+      <w:lvlText w:val=""/>
+      <w:lvlJc w:val="left"/>
+      <w:pPr>
+        <w:ind w:left="4320" w:hanging="360"/>
+      </w:pPr>
+      <w:rPr>
+        <w:rFonts w:ascii="Wingdings" w:hAnsi="Wingdings" w:hint="default"/>
+      </w:rPr>
+    </w:lvl>
+    <w:lvl w:ilvl="6" w:tplc="0C0A0001" w:tentative="1">
+      <w:start w:val="1"/>
+      <w:numFmt w:val="bullet"/>
+      <w:lvlText w:val=""/>
+      <w:lvlJc w:val="left"/>
+      <w:pPr>
+        <w:ind w:left="5040" w:hanging="360"/>
+      </w:pPr>
+      <w:rPr>
+        <w:rFonts w:ascii="Symbol" w:hAnsi="Symbol" w:hint="default"/>
+      </w:rPr>
+    </w:lvl>
+    <w:lvl w:ilvl="7" w:tplc="0C0A0003" w:tentative="1">
+      <w:start w:val="1"/>
+      <w:numFmt w:val="bullet"/>
+      <w:lvlText w:val="o"/>
+      <w:lvlJc w:val="left"/>
+      <w:pPr>
+        <w:ind w:left="5760" w:hanging="360"/>
+      </w:pPr>
+      <w:rPr>
+        <w:rFonts w:ascii="Courier New" w:hAnsi="Courier New" w:cs="Courier New" w:hint="default"/>
+      </w:rPr>
+    </w:lvl>
+    <w:lvl w:ilvl="8" w:tplc="0C0A0005" w:tentative="1">
+      <w:start w:val="1"/>
+      <w:numFmt w:val="bullet"/>
+      <w:lvlText w:val=""/>
+      <w:lvlJc w:val="left"/>
+      <w:pPr>
+        <w:ind w:left="6480" w:hanging="360"/>
+      </w:pPr>
+      <w:rPr>
+        <w:rFonts w:ascii="Wingdings" w:hAnsi="Wingdings" w:hint="default"/>
+      </w:rPr>
+    </w:lvl>
+  </w:abstractNum>
+  <w:num w:numId="1">
+    <w:abstractNumId w:val="0"/>
+  </w:num>
+</w:numbering>
 </file>
 
 <file path=word/styles.xml><?xml version="1.0" encoding="utf-8"?>
@@ -887,6 +1283,61 @@
       <w:contextualSpacing/>
     </w:pPr>
   </w:style>
+  <w:style w:type="character" w:styleId="Hipervnculo">
+    <w:name w:val="Hyperlink"/>
+    <w:basedOn w:val="Fuentedeprrafopredeter"/>
+    <w:uiPriority w:val="99"/>
+    <w:unhideWhenUsed/>
+    <w:rsid w:val="00FD2A74"/>
+    <w:rPr>
+      <w:color w:val="0563C1" w:themeColor="hyperlink"/>
+      <w:u w:val="single"/>
+    </w:rPr>
+  </w:style>
+  <w:style w:type="paragraph" w:styleId="Encabezado">
+    <w:name w:val="header"/>
+    <w:basedOn w:val="Normal"/>
+    <w:link w:val="EncabezadoCar"/>
+    <w:uiPriority w:val="99"/>
+    <w:unhideWhenUsed/>
+    <w:rsid w:val="00D706A4"/>
+    <w:pPr>
+      <w:tabs>
+        <w:tab w:val="center" w:pos="4252"/>
+        <w:tab w:val="right" w:pos="8504"/>
+      </w:tabs>
+      <w:spacing w:after="0" w:line="240" w:lineRule="auto"/>
+    </w:pPr>
+  </w:style>
+  <w:style w:type="character" w:customStyle="1" w:styleId="EncabezadoCar">
+    <w:name w:val="Encabezado Car"/>
+    <w:basedOn w:val="Fuentedeprrafopredeter"/>
+    <w:link w:val="Encabezado"/>
+    <w:uiPriority w:val="99"/>
+    <w:rsid w:val="00D706A4"/>
+  </w:style>
+  <w:style w:type="paragraph" w:styleId="Piedepgina">
+    <w:name w:val="footer"/>
+    <w:basedOn w:val="Normal"/>
+    <w:link w:val="PiedepginaCar"/>
+    <w:uiPriority w:val="99"/>
+    <w:unhideWhenUsed/>
+    <w:rsid w:val="00D706A4"/>
+    <w:pPr>
+      <w:tabs>
+        <w:tab w:val="center" w:pos="4252"/>
+        <w:tab w:val="right" w:pos="8504"/>
+      </w:tabs>
+      <w:spacing w:after="0" w:line="240" w:lineRule="auto"/>
+    </w:pPr>
+  </w:style>
+  <w:style w:type="character" w:customStyle="1" w:styleId="PiedepginaCar">
+    <w:name w:val="Pie de página Car"/>
+    <w:basedOn w:val="Fuentedeprrafopredeter"/>
+    <w:link w:val="Piedepgina"/>
+    <w:uiPriority w:val="99"/>
+    <w:rsid w:val="00D706A4"/>
+  </w:style>
 </w:styles>
 </file>
 

</xml_diff>